<commit_message>
Summary coverage of project targets.
</commit_message>
<xml_diff>
--- a/SearchAThing.Sci - Requisites.docx
+++ b/SearchAThing.Sci - Requisites.docx
@@ -9,12 +9,14 @@
           <w:lang w:val="en-US"/>
         </w:rPr>
       </w:pPr>
+      <w:proofErr w:type="spellStart"/>
       <w:r>
         <w:rPr>
           <w:lang w:val="en-US"/>
         </w:rPr>
         <w:t>SearchAThing.Sci</w:t>
       </w:r>
+      <w:proofErr w:type="spellEnd"/>
     </w:p>
     <w:p>
       <w:pPr>
@@ -177,19 +179,49 @@
         <w:rPr>
           <w:lang w:val="en-US"/>
         </w:rPr>
-        <w:t xml:space="preserve"> they share the zero reference. For example each length measure unit of a null length results 0 while different temperature measure unit not share the zero reference ( </w:t>
-      </w:r>
-      <w:r>
-        <w:rPr>
-          <w:lang w:val="en-US"/>
-        </w:rPr>
-        <w:t>ie.</w:t>
-      </w:r>
-      <w:r>
-        <w:rPr>
-          <w:lang w:val="en-US"/>
-        </w:rPr>
-        <w:t xml:space="preserve"> 0C not requals 0F ).</w:t>
+        <w:t xml:space="preserve"> they share the zero reference. For example each length measure unit of a null length results 0 while different temperature measure unit not share the zero reference </w:t>
+      </w:r>
+      <w:proofErr w:type="gramStart"/>
+      <w:r>
+        <w:rPr>
+          <w:lang w:val="en-US"/>
+        </w:rPr>
+        <w:t xml:space="preserve">( </w:t>
+      </w:r>
+      <w:proofErr w:type="spellStart"/>
+      <w:r>
+        <w:rPr>
+          <w:lang w:val="en-US"/>
+        </w:rPr>
+        <w:t>ie</w:t>
+      </w:r>
+      <w:proofErr w:type="spellEnd"/>
+      <w:proofErr w:type="gramEnd"/>
+      <w:r>
+        <w:rPr>
+          <w:lang w:val="en-US"/>
+        </w:rPr>
+        <w:t>.</w:t>
+      </w:r>
+      <w:r>
+        <w:rPr>
+          <w:lang w:val="en-US"/>
+        </w:rPr>
+        <w:t xml:space="preserve"> 0C not </w:t>
+      </w:r>
+      <w:proofErr w:type="spellStart"/>
+      <w:r>
+        <w:rPr>
+          <w:lang w:val="en-US"/>
+        </w:rPr>
+        <w:t>requals</w:t>
+      </w:r>
+      <w:proofErr w:type="spellEnd"/>
+      <w:r>
+        <w:rPr>
+          <w:lang w:val="en-US"/>
+        </w:rPr>
+        <w:t xml:space="preserve"> 0F ).</w:t>
       </w:r>
     </w:p>
     <w:p>
@@ -578,7 +610,14 @@
         <w:rPr>
           <w:lang w:val="en-US"/>
         </w:rPr>
-        <w:t>m = 100 * mm</w:t>
+        <w:t xml:space="preserve">m = 100 * </w:t>
+      </w:r>
+      <w:proofErr w:type="gramStart"/>
+      <w:r>
+        <w:rPr>
+          <w:lang w:val="en-US"/>
+        </w:rPr>
+        <w:t>mm</w:t>
       </w:r>
       <w:r>
         <w:rPr>
@@ -586,6 +625,7 @@
         </w:rPr>
         <w:t xml:space="preserve"> :</w:t>
       </w:r>
+      <w:proofErr w:type="gramEnd"/>
     </w:p>
     <w:p>
       <w:pPr>
@@ -610,7 +650,14 @@
         <w:rPr>
           <w:lang w:val="en-US"/>
         </w:rPr>
-        <w:t>In the above conversion table we have N</w:t>
+        <w:t xml:space="preserve">In the above conversion table we have </w:t>
+      </w:r>
+      <w:proofErr w:type="spellStart"/>
+      <w:r>
+        <w:rPr>
+          <w:lang w:val="en-US"/>
+        </w:rPr>
+        <w:t>N</w:t>
       </w:r>
       <w:r>
         <w:rPr>
@@ -622,7 +669,28 @@
         <w:rPr>
           <w:lang w:val="en-US"/>
         </w:rPr>
-        <w:t xml:space="preserve">mu=3 (mm, cm, m) and a table with 3*3=9 factors, but only some of that numbers are “independent” while other are “dependent” and other “obvious” ( those </w:t>
+        <w:t>mu</w:t>
+      </w:r>
+      <w:proofErr w:type="spellEnd"/>
+      <w:r>
+        <w:rPr>
+          <w:lang w:val="en-US"/>
+        </w:rPr>
+        <w:t xml:space="preserve">=3 (mm, cm, m) and a table with 3*3=9 factors, but only some of that numbers are “independent” while other are “dependent” and other “obvious” </w:t>
+      </w:r>
+      <w:proofErr w:type="gramStart"/>
+      <w:r>
+        <w:rPr>
+          <w:lang w:val="en-US"/>
+        </w:rPr>
+        <w:t>( those</w:t>
+      </w:r>
+      <w:proofErr w:type="gramEnd"/>
+      <w:r>
+        <w:rPr>
+          <w:lang w:val="en-US"/>
+        </w:rPr>
+        <w:t xml:space="preserve"> </w:t>
       </w:r>
       <w:r>
         <w:rPr>
@@ -647,7 +715,21 @@
         <w:rPr>
           <w:lang w:val="en-US"/>
         </w:rPr>
-        <w:t>In general we’ll need only the first column factors values ( except the obvious 1 ) so in general for N measure unit we need (N-1) conversion factor to fill a NxN mu conversion table as explain the follow diagram:</w:t>
+        <w:t xml:space="preserve">In general we’ll need only the first column factors values ( except the obvious 1 ) so in general for N measure unit we need (N-1) conversion factor to fill a </w:t>
+      </w:r>
+      <w:proofErr w:type="spellStart"/>
+      <w:r>
+        <w:rPr>
+          <w:lang w:val="en-US"/>
+        </w:rPr>
+        <w:t>NxN</w:t>
+      </w:r>
+      <w:proofErr w:type="spellEnd"/>
+      <w:r>
+        <w:rPr>
+          <w:lang w:val="en-US"/>
+        </w:rPr>
+        <w:t xml:space="preserve"> mu conversion table as explain the follow diagram:</w:t>
       </w:r>
     </w:p>
     <w:tbl>
@@ -784,13 +866,7 @@
               <w:rPr>
                 <w:lang w:val="en-US"/>
               </w:rPr>
-              <w:t>aa=</w:t>
-            </w:r>
-            <w:r>
-              <w:rPr>
-                <w:lang w:val="en-US"/>
-              </w:rPr>
-              <w:t>1</w:t>
+              <w:t>aa=1</w:t>
             </w:r>
           </w:p>
         </w:tc>
@@ -811,8 +887,16 @@
               <w:rPr>
                 <w:lang w:val="en-US"/>
               </w:rPr>
-              <w:t>1/ba</w:t>
+              <w:t>1/</w:t>
             </w:r>
+            <w:proofErr w:type="spellStart"/>
+            <w:r>
+              <w:rPr>
+                <w:lang w:val="en-US"/>
+              </w:rPr>
+              <w:t>ba</w:t>
+            </w:r>
+            <w:proofErr w:type="spellEnd"/>
           </w:p>
         </w:tc>
         <w:tc>
@@ -872,12 +956,14 @@
                 <w:lang w:val="en-US"/>
               </w:rPr>
             </w:pPr>
+            <w:proofErr w:type="spellStart"/>
             <w:r>
               <w:rPr>
                 <w:lang w:val="en-US"/>
               </w:rPr>
               <w:t>ba</w:t>
             </w:r>
+            <w:proofErr w:type="spellEnd"/>
           </w:p>
         </w:tc>
         <w:tc>
@@ -897,13 +983,7 @@
               <w:rPr>
                 <w:lang w:val="en-US"/>
               </w:rPr>
-              <w:t>bb=</w:t>
-            </w:r>
-            <w:r>
-              <w:rPr>
-                <w:lang w:val="en-US"/>
-              </w:rPr>
-              <w:t>1</w:t>
+              <w:t>bb=1</w:t>
             </w:r>
           </w:p>
         </w:tc>
@@ -926,12 +1006,14 @@
               </w:rPr>
               <w:t>1/</w:t>
             </w:r>
+            <w:proofErr w:type="spellStart"/>
             <w:r>
               <w:rPr>
                 <w:lang w:val="en-US"/>
               </w:rPr>
               <w:t>cb</w:t>
             </w:r>
+            <w:proofErr w:type="spellEnd"/>
           </w:p>
         </w:tc>
       </w:tr>
@@ -991,12 +1073,28 @@
                 <w:lang w:val="en-US"/>
               </w:rPr>
             </w:pPr>
+            <w:proofErr w:type="spellStart"/>
             <w:r>
               <w:rPr>
                 <w:lang w:val="en-US"/>
               </w:rPr>
-              <w:t>cb=ca/ba</w:t>
+              <w:t>cb</w:t>
             </w:r>
+            <w:proofErr w:type="spellEnd"/>
+            <w:r>
+              <w:rPr>
+                <w:lang w:val="en-US"/>
+              </w:rPr>
+              <w:t>=ca/</w:t>
+            </w:r>
+            <w:proofErr w:type="spellStart"/>
+            <w:r>
+              <w:rPr>
+                <w:lang w:val="en-US"/>
+              </w:rPr>
+              <w:t>ba</w:t>
+            </w:r>
+            <w:proofErr w:type="spellEnd"/>
           </w:p>
         </w:tc>
         <w:tc>
@@ -1016,13 +1114,7 @@
               <w:rPr>
                 <w:lang w:val="en-US"/>
               </w:rPr>
-              <w:t>cc=</w:t>
-            </w:r>
-            <w:r>
-              <w:rPr>
-                <w:lang w:val="en-US"/>
-              </w:rPr>
-              <w:t>1</w:t>
+              <w:t>cc=1</w:t>
             </w:r>
           </w:p>
         </w:tc>
@@ -1070,11 +1162,19 @@
           <w:lang w:val="en-US"/>
         </w:rPr>
       </w:pPr>
-      <w:r>
-        <w:rPr>
-          <w:lang w:val="en-US"/>
-        </w:rPr>
-        <w:t>ba = factor to convert B mu to A mu</w:t>
+      <w:proofErr w:type="spellStart"/>
+      <w:r>
+        <w:rPr>
+          <w:lang w:val="en-US"/>
+        </w:rPr>
+        <w:t>ba</w:t>
+      </w:r>
+      <w:proofErr w:type="spellEnd"/>
+      <w:r>
+        <w:rPr>
+          <w:lang w:val="en-US"/>
+        </w:rPr>
+        <w:t xml:space="preserve"> = factor to convert B mu to A mu</w:t>
       </w:r>
     </w:p>
     <w:p>
@@ -1110,13 +1210,55 @@
         <w:rPr>
           <w:lang w:val="en-US"/>
         </w:rPr>
-        <w:t>In other words for 3 mus ( A, B, C ) said A the common reference measure unit we need N-1={ ba, ca } conversion factor that converts</w:t>
-      </w:r>
-      <w:r>
-        <w:rPr>
-          <w:lang w:val="en-US"/>
-        </w:rPr>
-        <w:t xml:space="preserve"> between mus combinations</w:t>
+        <w:t xml:space="preserve">In other words for 3 </w:t>
+      </w:r>
+      <w:proofErr w:type="spellStart"/>
+      <w:r>
+        <w:rPr>
+          <w:lang w:val="en-US"/>
+        </w:rPr>
+        <w:t>mus</w:t>
+      </w:r>
+      <w:proofErr w:type="spellEnd"/>
+      <w:r>
+        <w:rPr>
+          <w:lang w:val="en-US"/>
+        </w:rPr>
+        <w:t xml:space="preserve"> ( A, B, C ) said A the common reference measure unit we need N-1={ </w:t>
+      </w:r>
+      <w:proofErr w:type="spellStart"/>
+      <w:r>
+        <w:rPr>
+          <w:lang w:val="en-US"/>
+        </w:rPr>
+        <w:t>ba</w:t>
+      </w:r>
+      <w:proofErr w:type="spellEnd"/>
+      <w:r>
+        <w:rPr>
+          <w:lang w:val="en-US"/>
+        </w:rPr>
+        <w:t>, ca } conversion factor that converts</w:t>
+      </w:r>
+      <w:r>
+        <w:rPr>
+          <w:lang w:val="en-US"/>
+        </w:rPr>
+        <w:t xml:space="preserve"> between </w:t>
+      </w:r>
+      <w:proofErr w:type="spellStart"/>
+      <w:r>
+        <w:rPr>
+          <w:lang w:val="en-US"/>
+        </w:rPr>
+        <w:t>mus</w:t>
+      </w:r>
+      <w:proofErr w:type="spellEnd"/>
+      <w:r>
+        <w:rPr>
+          <w:lang w:val="en-US"/>
+        </w:rPr>
+        <w:t xml:space="preserve"> combinations</w:t>
       </w:r>
     </w:p>
     <w:p>
@@ -1152,7 +1294,21 @@
         <w:rPr>
           <w:lang w:val="en-US"/>
         </w:rPr>
-        <w:t>[yellow] : cb is the factor that convert C measure unit to B but this is the same as if we convert C to A and then A to B and considering that the conversion A to B is the inverse of the conversion from B to A we have all of the known independent factor to complete the conversion.</w:t>
+        <w:t xml:space="preserve">[yellow] : </w:t>
+      </w:r>
+      <w:proofErr w:type="spellStart"/>
+      <w:r>
+        <w:rPr>
+          <w:lang w:val="en-US"/>
+        </w:rPr>
+        <w:t>cb</w:t>
+      </w:r>
+      <w:proofErr w:type="spellEnd"/>
+      <w:r>
+        <w:rPr>
+          <w:lang w:val="en-US"/>
+        </w:rPr>
+        <w:t xml:space="preserve"> is the factor that convert C measure unit to B but this is the same as if we convert C to A and then A to B and considering that the conversion A to B is the inverse of the conversion from B to A we have all of the known independent factor to complete the conversion.</w:t>
       </w:r>
     </w:p>
     <w:p>
@@ -1170,8 +1326,16 @@
         <w:rPr>
           <w:lang w:val="en-US"/>
         </w:rPr>
-        <w:t>[green] : the upper triangle of the table can be obtained inverting values of the lower triangle, so that for example the ab factor = 1/ba</w:t>
-      </w:r>
+        <w:t>[green] : the upper triangle of the table can be obtained inverting values of the lower triangle, so that for example the ab factor = 1/</w:t>
+      </w:r>
+      <w:proofErr w:type="spellStart"/>
+      <w:r>
+        <w:rPr>
+          <w:lang w:val="en-US"/>
+        </w:rPr>
+        <w:t>ba</w:t>
+      </w:r>
+      <w:proofErr w:type="spellEnd"/>
     </w:p>
     <w:p>
       <w:pPr>
@@ -1185,8 +1349,16 @@
           <w:lang w:val="en-US"/>
         </w:rPr>
         <w:lastRenderedPageBreak/>
-        <w:t>Measure comparision</w:t>
-      </w:r>
+        <w:t xml:space="preserve">Measure </w:t>
+      </w:r>
+      <w:proofErr w:type="spellStart"/>
+      <w:r>
+        <w:rPr>
+          <w:lang w:val="en-US"/>
+        </w:rPr>
+        <w:t>comparision</w:t>
+      </w:r>
+      <w:proofErr w:type="spellEnd"/>
     </w:p>
     <w:p>
       <w:pPr>
@@ -1299,7 +1471,21 @@
         <w:rPr>
           <w:lang w:val="en-US"/>
         </w:rPr>
-        <w:t>But what happens when we do some math with our measurements ? Answer, error propagates.</w:t>
+        <w:t xml:space="preserve">But what happens when we do some math with our </w:t>
+      </w:r>
+      <w:proofErr w:type="gramStart"/>
+      <w:r>
+        <w:rPr>
+          <w:lang w:val="en-US"/>
+        </w:rPr>
+        <w:t>measurements ?</w:t>
+      </w:r>
+      <w:proofErr w:type="gramEnd"/>
+      <w:r>
+        <w:rPr>
+          <w:lang w:val="en-US"/>
+        </w:rPr>
+        <w:t xml:space="preserve"> Answer, error propagates.</w:t>
       </w:r>
     </w:p>
     <w:p>
@@ -1654,20 +1840,98 @@
           <w:sz w:val="16"/>
           <w:lang w:val="en-US"/>
         </w:rPr>
-        <w:t>double Dst(Vector3D a, Vector3D b) { return Sqrt(Pow(b.x-a.x,2)+Pow(b.y-a.y,2)+Pow(b.z-a.z,2)); }</w:t>
-      </w:r>
-    </w:p>
-    <w:p>
-      <w:pPr>
-        <w:rPr>
-          <w:lang w:val="en-US"/>
-        </w:rPr>
-      </w:pPr>
-      <w:r>
-        <w:rPr>
-          <w:lang w:val="en-US"/>
-        </w:rPr>
-        <w:t>we’ll think to a.{x,y,z} and b.{x,y,z} and the result of Dst() function as measurements with homogeneous measure unit equals to the domain reference measure unit ( for example [mm] ).</w:t>
+        <w:t xml:space="preserve">double </w:t>
+      </w:r>
+      <w:proofErr w:type="spellStart"/>
+      <w:r>
+        <w:rPr>
+          <w:rFonts w:ascii="Courier New" w:hAnsi="Courier New" w:cs="Courier New"/>
+          <w:sz w:val="16"/>
+          <w:lang w:val="en-US"/>
+        </w:rPr>
+        <w:t>Dst</w:t>
+      </w:r>
+      <w:proofErr w:type="spellEnd"/>
+      <w:r>
+        <w:rPr>
+          <w:rFonts w:ascii="Courier New" w:hAnsi="Courier New" w:cs="Courier New"/>
+          <w:sz w:val="16"/>
+          <w:lang w:val="en-US"/>
+        </w:rPr>
+        <w:t xml:space="preserve">(Vector3D a, Vector3D b) { return </w:t>
+      </w:r>
+      <w:proofErr w:type="spellStart"/>
+      <w:r>
+        <w:rPr>
+          <w:rFonts w:ascii="Courier New" w:hAnsi="Courier New" w:cs="Courier New"/>
+          <w:sz w:val="16"/>
+          <w:lang w:val="en-US"/>
+        </w:rPr>
+        <w:t>Sqrt</w:t>
+      </w:r>
+      <w:proofErr w:type="spellEnd"/>
+      <w:r>
+        <w:rPr>
+          <w:rFonts w:ascii="Courier New" w:hAnsi="Courier New" w:cs="Courier New"/>
+          <w:sz w:val="16"/>
+          <w:lang w:val="en-US"/>
+        </w:rPr>
+        <w:t>(Pow(b.x-a.x,2)+Pow(b.y-a.y,2)+Pow(b.z-a.z,2)); }</w:t>
+      </w:r>
+    </w:p>
+    <w:p>
+      <w:pPr>
+        <w:rPr>
+          <w:lang w:val="en-US"/>
+        </w:rPr>
+      </w:pPr>
+      <w:r>
+        <w:rPr>
+          <w:lang w:val="en-US"/>
+        </w:rPr>
+        <w:t>we’ll think to a.{</w:t>
+      </w:r>
+      <w:proofErr w:type="spellStart"/>
+      <w:r>
+        <w:rPr>
+          <w:lang w:val="en-US"/>
+        </w:rPr>
+        <w:t>x,y,z</w:t>
+      </w:r>
+      <w:proofErr w:type="spellEnd"/>
+      <w:r>
+        <w:rPr>
+          <w:lang w:val="en-US"/>
+        </w:rPr>
+        <w:t>} and b.{</w:t>
+      </w:r>
+      <w:proofErr w:type="spellStart"/>
+      <w:r>
+        <w:rPr>
+          <w:lang w:val="en-US"/>
+        </w:rPr>
+        <w:t>x,y,z</w:t>
+      </w:r>
+      <w:proofErr w:type="spellEnd"/>
+      <w:r>
+        <w:rPr>
+          <w:lang w:val="en-US"/>
+        </w:rPr>
+        <w:t xml:space="preserve">} and the result of </w:t>
+      </w:r>
+      <w:proofErr w:type="spellStart"/>
+      <w:r>
+        <w:rPr>
+          <w:lang w:val="en-US"/>
+        </w:rPr>
+        <w:t>Dst</w:t>
+      </w:r>
+      <w:proofErr w:type="spellEnd"/>
+      <w:r>
+        <w:rPr>
+          <w:lang w:val="en-US"/>
+        </w:rPr>
+        <w:t>() function as measurements with homogeneous measure unit equals to the domain reference measure unit ( for example [mm] ).</w:t>
       </w:r>
     </w:p>
     <w:p>
@@ -1681,7 +1945,21 @@
           <w:lang w:val="en-US"/>
         </w:rPr>
         <w:lastRenderedPageBreak/>
-        <w:t>When we want to keep track of an associated measure unit, for example coming from a GUI where the user inserted a specific measure unit, we’ll keep track of that by encapsulating this additional information in a specific value+mu object. But when we pass these measure to the domain-inside functions we’ll convert these to the domain reference measure unit resulting in a number (double) with implicit domain measure unit associated.</w:t>
+        <w:t xml:space="preserve">When we want to keep track of an associated measure unit, for example coming from a GUI where the user inserted a specific measure unit, we’ll keep track of that by encapsulating this additional information in a specific </w:t>
+      </w:r>
+      <w:proofErr w:type="spellStart"/>
+      <w:r>
+        <w:rPr>
+          <w:lang w:val="en-US"/>
+        </w:rPr>
+        <w:t>value+mu</w:t>
+      </w:r>
+      <w:proofErr w:type="spellEnd"/>
+      <w:r>
+        <w:rPr>
+          <w:lang w:val="en-US"/>
+        </w:rPr>
+        <w:t xml:space="preserve"> object. But when we pass these measure to the domain-inside functions we’ll convert these to the domain reference measure unit resulting in a number (double) with implicit domain measure unit associated.</w:t>
       </w:r>
     </w:p>
     <w:p>
@@ -1702,6 +1980,1293 @@
         </w:rPr>
         <w:t>.</w:t>
       </w:r>
+    </w:p>
+    <w:p>
+      <w:pPr>
+        <w:pStyle w:val="Heading1"/>
+        <w:rPr>
+          <w:lang w:val="en-US"/>
+        </w:rPr>
+      </w:pPr>
+      <w:r>
+        <w:rPr>
+          <w:lang w:val="en-US"/>
+        </w:rPr>
+        <w:t>Linear algebra</w:t>
+      </w:r>
+    </w:p>
+    <w:p>
+      <w:pPr>
+        <w:rPr>
+          <w:lang w:val="en-US"/>
+        </w:rPr>
+      </w:pPr>
+      <w:r>
+        <w:rPr>
+          <w:lang w:val="en-US"/>
+        </w:rPr>
+        <w:t xml:space="preserve">Linear algebra methods can extensively </w:t>
+      </w:r>
+      <w:proofErr w:type="spellStart"/>
+      <w:proofErr w:type="gramStart"/>
+      <w:r>
+        <w:rPr>
+          <w:lang w:val="en-US"/>
+        </w:rPr>
+        <w:t>used</w:t>
+      </w:r>
+      <w:proofErr w:type="spellEnd"/>
+      <w:proofErr w:type="gramEnd"/>
+      <w:r>
+        <w:rPr>
+          <w:lang w:val="en-US"/>
+        </w:rPr>
+        <w:t xml:space="preserve"> to solve many geometric problems like for example find the intersection between lines and/or planes; In this implementation we’ll not use a generic approach when solving linear system of equations because that will results in a slower computation of 2d, 3d system of equations.</w:t>
+      </w:r>
+      <w:r>
+        <w:rPr>
+          <w:lang w:val="en-US"/>
+        </w:rPr>
+        <w:t xml:space="preserve"> </w:t>
+      </w:r>
+      <w:r>
+        <w:rPr>
+          <w:lang w:val="en-US"/>
+        </w:rPr>
+        <w:t xml:space="preserve">In </w:t>
+      </w:r>
+      <w:proofErr w:type="gramStart"/>
+      <w:r>
+        <w:rPr>
+          <w:lang w:val="en-US"/>
+        </w:rPr>
+        <w:t>fact</w:t>
+      </w:r>
+      <w:proofErr w:type="gramEnd"/>
+      <w:r>
+        <w:rPr>
+          <w:lang w:val="en-US"/>
+        </w:rPr>
+        <w:t xml:space="preserve"> a general approach to solve n-dimensional linear equation systems imply to factorize the correspondent matrix (LU decomposition) where for simple </w:t>
+      </w:r>
+      <w:r>
+        <w:rPr>
+          <w:lang w:val="en-US"/>
+        </w:rPr>
+        <w:t xml:space="preserve">2d, 3d processing </w:t>
+      </w:r>
+      <w:r>
+        <w:rPr>
+          <w:lang w:val="en-US"/>
+        </w:rPr>
+        <w:t xml:space="preserve">direct formula </w:t>
+      </w:r>
+      <w:r>
+        <w:rPr>
+          <w:lang w:val="en-US"/>
+        </w:rPr>
+        <w:t>approach is preferred.</w:t>
+      </w:r>
+    </w:p>
+    <w:p>
+      <w:pPr>
+        <w:pStyle w:val="Heading1"/>
+        <w:rPr>
+          <w:lang w:val="en-US"/>
+        </w:rPr>
+      </w:pPr>
+      <w:r>
+        <w:rPr>
+          <w:lang w:val="en-US"/>
+        </w:rPr>
+        <w:t>Types</w:t>
+      </w:r>
+    </w:p>
+    <w:p>
+      <w:pPr>
+        <w:pStyle w:val="Heading2"/>
+        <w:rPr>
+          <w:lang w:val="en-US"/>
+        </w:rPr>
+      </w:pPr>
+      <w:r>
+        <w:rPr>
+          <w:lang w:val="en-US"/>
+        </w:rPr>
+        <w:t>2D and 3D specifics</w:t>
+      </w:r>
+    </w:p>
+    <w:p>
+      <w:pPr>
+        <w:rPr>
+          <w:lang w:val="en-US"/>
+        </w:rPr>
+      </w:pPr>
+      <w:r>
+        <w:rPr>
+          <w:lang w:val="en-US"/>
+        </w:rPr>
+        <w:t xml:space="preserve">Working with a set of 3D points which measure all the same distance from a given plane appears like we are working with 2D points ( for example p1=(10,12,5) and p2=(30,33,5) and p3=(3,4,5) are three 3d points all within the plane </w:t>
+      </w:r>
+      <w:proofErr w:type="spellStart"/>
+      <w:r>
+        <w:rPr>
+          <w:lang w:val="en-US"/>
+        </w:rPr>
+        <w:t>xy</w:t>
+      </w:r>
+      <w:proofErr w:type="spellEnd"/>
+      <w:r>
+        <w:rPr>
+          <w:lang w:val="en-US"/>
+        </w:rPr>
+        <w:t xml:space="preserve"> at height z=5 ). From this point of view we can implement 3D points processing algorithm and use them to process our points as 2D simply preconditioning these points with the same Z ( for example z=0 ).</w:t>
+      </w:r>
+    </w:p>
+    <w:p>
+      <w:pPr>
+        <w:rPr>
+          <w:lang w:val="en-US"/>
+        </w:rPr>
+      </w:pPr>
+      <w:r>
+        <w:rPr>
+          <w:lang w:val="en-US"/>
+        </w:rPr>
+        <w:t>But there are some important and useful functions to implement for the 2D</w:t>
+      </w:r>
+      <w:r>
+        <w:rPr>
+          <w:lang w:val="en-US"/>
+        </w:rPr>
+        <w:t xml:space="preserve"> (</w:t>
+      </w:r>
+      <w:proofErr w:type="spellStart"/>
+      <w:r>
+        <w:rPr>
+          <w:lang w:val="en-US"/>
+        </w:rPr>
+        <w:t>cfr</w:t>
+      </w:r>
+      <w:proofErr w:type="spellEnd"/>
+      <w:r>
+        <w:rPr>
+          <w:lang w:val="en-US"/>
+        </w:rPr>
+        <w:t xml:space="preserve"> example </w:t>
+      </w:r>
+      <w:hyperlink r:id="rId5" w:history="1">
+        <w:r>
+          <w:rPr>
+            <w:rStyle w:val="Hyperlink"/>
+            <w:lang w:val="en-US"/>
+          </w:rPr>
+          <w:t>https://en.wikipedia.org/wiki/Point_in_polygon</w:t>
+        </w:r>
+      </w:hyperlink>
+      <w:r>
+        <w:rPr>
+          <w:lang w:val="en-US"/>
+        </w:rPr>
+        <w:t xml:space="preserve"> ) where use of classes that handles third coordinate may results in unnecessary storage and incompleteness of prerequisites </w:t>
+      </w:r>
+      <w:proofErr w:type="gramStart"/>
+      <w:r>
+        <w:rPr>
+          <w:lang w:val="en-US"/>
+        </w:rPr>
+        <w:t>( all</w:t>
+      </w:r>
+      <w:proofErr w:type="gramEnd"/>
+      <w:r>
+        <w:rPr>
+          <w:lang w:val="en-US"/>
+        </w:rPr>
+        <w:t xml:space="preserve"> points on the same plane ) for those an assert checking slow down the processing itself. For these considerations we’ll implement specific types and algorithm for 2d and separately for 3d.</w:t>
+      </w:r>
+    </w:p>
+    <w:p>
+      <w:pPr>
+        <w:pStyle w:val="Heading2"/>
+        <w:rPr>
+          <w:lang w:val="en-US"/>
+        </w:rPr>
+      </w:pPr>
+      <w:r>
+        <w:rPr>
+          <w:lang w:val="en-US"/>
+        </w:rPr>
+        <w:t>Point, vector, segment, line, planes, coordinate systems</w:t>
+      </w:r>
+    </w:p>
+    <w:p>
+      <w:pPr>
+        <w:rPr>
+          <w:lang w:val="en-US"/>
+        </w:rPr>
+      </w:pPr>
+      <w:r>
+        <w:rPr>
+          <w:lang w:val="en-US"/>
+        </w:rPr>
+        <w:t>The type Vector will be used and interpreted as:</w:t>
+      </w:r>
+    </w:p>
+    <w:p>
+      <w:pPr>
+        <w:pStyle w:val="ListParagraph"/>
+        <w:numPr>
+          <w:ilvl w:val="0"/>
+          <w:numId w:val="2"/>
+        </w:numPr>
+        <w:rPr>
+          <w:lang w:val="en-US"/>
+        </w:rPr>
+      </w:pPr>
+      <w:r>
+        <w:rPr>
+          <w:b/>
+          <w:lang w:val="en-US"/>
+        </w:rPr>
+        <w:t>point</w:t>
+      </w:r>
+      <w:r>
+        <w:rPr>
+          <w:lang w:val="en-US"/>
+        </w:rPr>
+        <w:t xml:space="preserve"> </w:t>
+      </w:r>
+      <w:proofErr w:type="gramStart"/>
+      <w:r>
+        <w:rPr>
+          <w:lang w:val="en-US"/>
+        </w:rPr>
+        <w:t>( the</w:t>
+      </w:r>
+      <w:proofErr w:type="gramEnd"/>
+      <w:r>
+        <w:rPr>
+          <w:lang w:val="en-US"/>
+        </w:rPr>
+        <w:t xml:space="preserve"> vector components are the coordinate of the point )</w:t>
+      </w:r>
+    </w:p>
+    <w:p>
+      <w:pPr>
+        <w:pStyle w:val="ListParagraph"/>
+        <w:numPr>
+          <w:ilvl w:val="0"/>
+          <w:numId w:val="2"/>
+        </w:numPr>
+        <w:rPr>
+          <w:lang w:val="en-US"/>
+        </w:rPr>
+      </w:pPr>
+      <w:r>
+        <w:rPr>
+          <w:b/>
+          <w:lang w:val="en-US"/>
+        </w:rPr>
+        <w:t>segment</w:t>
+      </w:r>
+      <w:r>
+        <w:rPr>
+          <w:lang w:val="en-US"/>
+        </w:rPr>
+        <w:t xml:space="preserve"> or </w:t>
+      </w:r>
+      <w:r>
+        <w:rPr>
+          <w:b/>
+          <w:lang w:val="en-US"/>
+        </w:rPr>
+        <w:t>line</w:t>
+      </w:r>
+      <w:r>
+        <w:rPr>
+          <w:lang w:val="en-US"/>
+        </w:rPr>
+        <w:t xml:space="preserve"> is a type that contains two vector p1, p2 that are points intersected by the line itself. We can construct this type in at least two manner</w:t>
+      </w:r>
+    </w:p>
+    <w:p>
+      <w:pPr>
+        <w:pStyle w:val="ListParagraph"/>
+        <w:numPr>
+          <w:ilvl w:val="1"/>
+          <w:numId w:val="2"/>
+        </w:numPr>
+        <w:rPr>
+          <w:lang w:val="en-US"/>
+        </w:rPr>
+      </w:pPr>
+      <w:proofErr w:type="gramStart"/>
+      <w:r>
+        <w:rPr>
+          <w:lang w:val="en-US"/>
+        </w:rPr>
+        <w:t>Line</w:t>
+      </w:r>
+      <w:r>
+        <w:rPr>
+          <w:lang w:val="en-US"/>
+        </w:rPr>
+        <w:t>(</w:t>
+      </w:r>
+      <w:proofErr w:type="gramEnd"/>
+      <w:r>
+        <w:rPr>
+          <w:lang w:val="en-US"/>
+        </w:rPr>
+        <w:t>double x1, double y1, double z1, double x2, double y2, double z2) or</w:t>
+      </w:r>
+    </w:p>
+    <w:p>
+      <w:pPr>
+        <w:pStyle w:val="ListParagraph"/>
+        <w:ind w:left="1440"/>
+        <w:rPr>
+          <w:lang w:val="en-US"/>
+        </w:rPr>
+      </w:pPr>
+      <w:proofErr w:type="gramStart"/>
+      <w:r>
+        <w:rPr>
+          <w:lang w:val="en-US"/>
+        </w:rPr>
+        <w:t>Line</w:t>
+      </w:r>
+      <w:r>
+        <w:rPr>
+          <w:lang w:val="en-US"/>
+        </w:rPr>
+        <w:t>(</w:t>
+      </w:r>
+      <w:proofErr w:type="gramEnd"/>
+      <w:r>
+        <w:rPr>
+          <w:lang w:val="en-US"/>
+        </w:rPr>
+        <w:t xml:space="preserve">Vector </w:t>
+      </w:r>
+      <w:r>
+        <w:rPr>
+          <w:lang w:val="en-US"/>
+        </w:rPr>
+        <w:t>v1</w:t>
+      </w:r>
+      <w:r>
+        <w:rPr>
+          <w:lang w:val="en-US"/>
+        </w:rPr>
+        <w:t xml:space="preserve">, Vector v2, </w:t>
+      </w:r>
+      <w:proofErr w:type="spellStart"/>
+      <w:r>
+        <w:rPr>
+          <w:lang w:val="en-US"/>
+        </w:rPr>
+        <w:t>Line</w:t>
+      </w:r>
+      <w:r>
+        <w:rPr>
+          <w:lang w:val="en-US"/>
+        </w:rPr>
+        <w:t>InitMode</w:t>
+      </w:r>
+      <w:proofErr w:type="spellEnd"/>
+      <w:r>
+        <w:rPr>
+          <w:lang w:val="en-US"/>
+        </w:rPr>
+        <w:t xml:space="preserve"> = </w:t>
+      </w:r>
+      <w:proofErr w:type="spellStart"/>
+      <w:r>
+        <w:rPr>
+          <w:lang w:val="en-US"/>
+        </w:rPr>
+        <w:t>PointAndVector</w:t>
+      </w:r>
+      <w:proofErr w:type="spellEnd"/>
+      <w:r>
+        <w:rPr>
+          <w:lang w:val="en-US"/>
+        </w:rPr>
+        <w:t xml:space="preserve"> )</w:t>
+      </w:r>
+    </w:p>
+    <w:p>
+      <w:pPr>
+        <w:pStyle w:val="ListParagraph"/>
+        <w:ind w:left="1440"/>
+        <w:rPr>
+          <w:lang w:val="en-US"/>
+        </w:rPr>
+      </w:pPr>
+      <w:r>
+        <w:rPr>
+          <w:lang w:val="en-US"/>
+        </w:rPr>
+        <w:t xml:space="preserve">In the latest type of </w:t>
+      </w:r>
+      <w:proofErr w:type="gramStart"/>
+      <w:r>
+        <w:rPr>
+          <w:lang w:val="en-US"/>
+        </w:rPr>
+        <w:t>constructor</w:t>
+      </w:r>
+      <w:proofErr w:type="gramEnd"/>
+      <w:r>
+        <w:rPr>
+          <w:lang w:val="en-US"/>
+        </w:rPr>
+        <w:t xml:space="preserve"> we can construct a segment either by default </w:t>
+      </w:r>
+      <w:proofErr w:type="spellStart"/>
+      <w:r>
+        <w:rPr>
+          <w:lang w:val="en-US"/>
+        </w:rPr>
+        <w:t>init</w:t>
+      </w:r>
+      <w:proofErr w:type="spellEnd"/>
+      <w:r>
+        <w:rPr>
+          <w:lang w:val="en-US"/>
+        </w:rPr>
+        <w:t xml:space="preserve"> mode passing a point as v1 and a direction using v2. Example</w:t>
+      </w:r>
+    </w:p>
+    <w:p>
+      <w:pPr>
+        <w:pStyle w:val="ListParagraph"/>
+        <w:ind w:left="1440" w:firstLine="684"/>
+        <w:rPr>
+          <w:lang w:val="en-US"/>
+        </w:rPr>
+      </w:pPr>
+      <w:proofErr w:type="spellStart"/>
+      <w:r>
+        <w:rPr>
+          <w:lang w:val="en-US"/>
+        </w:rPr>
+        <w:t>var</w:t>
+      </w:r>
+      <w:proofErr w:type="spellEnd"/>
+      <w:r>
+        <w:rPr>
+          <w:lang w:val="en-US"/>
+        </w:rPr>
+        <w:t xml:space="preserve"> l</w:t>
+      </w:r>
+      <w:r>
+        <w:rPr>
+          <w:lang w:val="en-US"/>
+        </w:rPr>
+        <w:t xml:space="preserve"> = new </w:t>
+      </w:r>
+      <w:proofErr w:type="gramStart"/>
+      <w:r>
+        <w:rPr>
+          <w:lang w:val="en-US"/>
+        </w:rPr>
+        <w:t>Line</w:t>
+      </w:r>
+      <w:r>
+        <w:rPr>
+          <w:lang w:val="en-US"/>
+        </w:rPr>
+        <w:t>(</w:t>
+      </w:r>
+      <w:proofErr w:type="gramEnd"/>
+      <w:r>
+        <w:rPr>
+          <w:lang w:val="en-US"/>
+        </w:rPr>
+        <w:t>new Vector(1,2,3), new Vector(1,0,0))</w:t>
+      </w:r>
+    </w:p>
+    <w:p>
+      <w:pPr>
+        <w:pStyle w:val="ListParagraph"/>
+        <w:ind w:left="1440"/>
+        <w:rPr>
+          <w:lang w:val="en-US"/>
+        </w:rPr>
+      </w:pPr>
+      <w:r>
+        <w:rPr>
+          <w:lang w:val="en-US"/>
+        </w:rPr>
+        <w:t>will create an 3d line that intersect the (1,2,3) point and that is parallel to the given direction vector (1,0,0)</w:t>
+      </w:r>
+    </w:p>
+    <w:p>
+      <w:pPr>
+        <w:pStyle w:val="ListParagraph"/>
+        <w:ind w:left="1440"/>
+        <w:rPr>
+          <w:lang w:val="en-US"/>
+        </w:rPr>
+      </w:pPr>
+      <w:r>
+        <w:rPr>
+          <w:lang w:val="en-US"/>
+        </w:rPr>
+        <w:t xml:space="preserve">The second type of initialization can be </w:t>
+      </w:r>
+      <w:r>
+        <w:rPr>
+          <w:lang w:val="en-US"/>
+        </w:rPr>
+        <w:t xml:space="preserve">done </w:t>
+      </w:r>
+      <w:r>
+        <w:rPr>
+          <w:lang w:val="en-US"/>
+        </w:rPr>
+        <w:t>by specifying two points that the constructed line will intersects</w:t>
+      </w:r>
+      <w:r>
+        <w:rPr>
+          <w:lang w:val="en-US"/>
+        </w:rPr>
+        <w:t xml:space="preserve"> and explicitly the type of initialization</w:t>
+      </w:r>
+      <w:r>
+        <w:rPr>
+          <w:lang w:val="en-US"/>
+        </w:rPr>
+        <w:t>. For example:</w:t>
+      </w:r>
+    </w:p>
+    <w:p>
+      <w:pPr>
+        <w:pStyle w:val="ListParagraph"/>
+        <w:ind w:left="1440"/>
+        <w:rPr>
+          <w:lang w:val="en-US"/>
+        </w:rPr>
+      </w:pPr>
+      <w:r>
+        <w:rPr>
+          <w:lang w:val="en-US"/>
+        </w:rPr>
+        <w:tab/>
+      </w:r>
+      <w:proofErr w:type="spellStart"/>
+      <w:r>
+        <w:rPr>
+          <w:lang w:val="en-US"/>
+        </w:rPr>
+        <w:t>var</w:t>
+      </w:r>
+      <w:proofErr w:type="spellEnd"/>
+      <w:r>
+        <w:rPr>
+          <w:lang w:val="en-US"/>
+        </w:rPr>
+        <w:t xml:space="preserve"> </w:t>
+      </w:r>
+      <w:r>
+        <w:rPr>
+          <w:lang w:val="en-US"/>
+        </w:rPr>
+        <w:t>l</w:t>
+      </w:r>
+      <w:r>
+        <w:rPr>
+          <w:lang w:val="en-US"/>
+        </w:rPr>
+        <w:t xml:space="preserve"> = new </w:t>
+      </w:r>
+      <w:proofErr w:type="gramStart"/>
+      <w:r>
+        <w:rPr>
+          <w:lang w:val="en-US"/>
+        </w:rPr>
+        <w:t>Line</w:t>
+      </w:r>
+      <w:r>
+        <w:rPr>
+          <w:lang w:val="en-US"/>
+        </w:rPr>
+        <w:t>(</w:t>
+      </w:r>
+      <w:proofErr w:type="gramEnd"/>
+      <w:r>
+        <w:rPr>
+          <w:lang w:val="en-US"/>
+        </w:rPr>
+        <w:t xml:space="preserve">new Vector(1,2,3), new Vector(2,2,3), </w:t>
+      </w:r>
+      <w:proofErr w:type="spellStart"/>
+      <w:r>
+        <w:rPr>
+          <w:lang w:val="en-US"/>
+        </w:rPr>
+        <w:t>VectorInitMode.ByTwoPoints</w:t>
+      </w:r>
+      <w:proofErr w:type="spellEnd"/>
+      <w:r>
+        <w:rPr>
+          <w:lang w:val="en-US"/>
+        </w:rPr>
+        <w:t>)</w:t>
+      </w:r>
+    </w:p>
+    <w:p>
+      <w:pPr>
+        <w:rPr>
+          <w:lang w:val="en-US"/>
+        </w:rPr>
+      </w:pPr>
+      <w:r>
+        <w:rPr>
+          <w:lang w:val="en-US"/>
+        </w:rPr>
+        <w:tab/>
+      </w:r>
+      <w:r>
+        <w:rPr>
+          <w:lang w:val="en-US"/>
+        </w:rPr>
+        <w:tab/>
+        <w:t>This line equals the previous but its constructed using two points.</w:t>
+      </w:r>
+    </w:p>
+    <w:p>
+      <w:pPr>
+        <w:pStyle w:val="ListParagraph"/>
+        <w:numPr>
+          <w:ilvl w:val="0"/>
+          <w:numId w:val="4"/>
+        </w:numPr>
+        <w:rPr>
+          <w:lang w:val="en-US"/>
+        </w:rPr>
+      </w:pPr>
+      <w:r>
+        <w:rPr>
+          <w:lang w:val="en-US"/>
+        </w:rPr>
+        <w:t xml:space="preserve">from this point of </w:t>
+      </w:r>
+      <w:proofErr w:type="gramStart"/>
+      <w:r>
+        <w:rPr>
+          <w:lang w:val="en-US"/>
+        </w:rPr>
+        <w:t>view</w:t>
+      </w:r>
+      <w:proofErr w:type="gramEnd"/>
+      <w:r>
+        <w:rPr>
+          <w:lang w:val="en-US"/>
+        </w:rPr>
+        <w:t xml:space="preserve"> the </w:t>
+      </w:r>
+      <w:r>
+        <w:rPr>
+          <w:lang w:val="en-US"/>
+        </w:rPr>
+        <w:t>Line</w:t>
+      </w:r>
+      <w:r>
+        <w:rPr>
+          <w:lang w:val="en-US"/>
+        </w:rPr>
+        <w:t xml:space="preserve"> type </w:t>
+      </w:r>
+      <w:r>
+        <w:rPr>
+          <w:lang w:val="en-US"/>
+        </w:rPr>
+        <w:t xml:space="preserve">does </w:t>
+      </w:r>
+      <w:r>
+        <w:rPr>
+          <w:lang w:val="en-US"/>
+        </w:rPr>
+        <w:t xml:space="preserve">not contains information about its extension. In other </w:t>
+      </w:r>
+      <w:proofErr w:type="gramStart"/>
+      <w:r>
+        <w:rPr>
+          <w:lang w:val="en-US"/>
+        </w:rPr>
+        <w:t>words</w:t>
+      </w:r>
+      <w:proofErr w:type="gramEnd"/>
+      <w:r>
+        <w:rPr>
+          <w:lang w:val="en-US"/>
+        </w:rPr>
+        <w:t xml:space="preserve"> the </w:t>
+      </w:r>
+      <w:r>
+        <w:rPr>
+          <w:lang w:val="en-US"/>
+        </w:rPr>
+        <w:t xml:space="preserve">Line </w:t>
+      </w:r>
+      <w:r>
+        <w:rPr>
+          <w:lang w:val="en-US"/>
+        </w:rPr>
+        <w:t xml:space="preserve">type not explain if it’s a </w:t>
+      </w:r>
+      <w:r>
+        <w:rPr>
+          <w:lang w:val="en-US"/>
+        </w:rPr>
+        <w:t xml:space="preserve">Segment or an infinite </w:t>
+      </w:r>
+      <w:r>
+        <w:rPr>
+          <w:lang w:val="en-US"/>
+        </w:rPr>
+        <w:t xml:space="preserve">Line. All of this to avoid additional storage requirements and to allow easy polymorphism of the </w:t>
+      </w:r>
+      <w:r>
+        <w:rPr>
+          <w:lang w:val="en-US"/>
+        </w:rPr>
+        <w:t xml:space="preserve">line </w:t>
+      </w:r>
+      <w:r>
+        <w:rPr>
+          <w:lang w:val="en-US"/>
+        </w:rPr>
+        <w:t xml:space="preserve">type. The meaning of extension for a </w:t>
+      </w:r>
+      <w:r>
+        <w:rPr>
+          <w:lang w:val="en-US"/>
+        </w:rPr>
+        <w:t xml:space="preserve">line </w:t>
+      </w:r>
+      <w:r>
+        <w:rPr>
+          <w:lang w:val="en-US"/>
+        </w:rPr>
+        <w:t xml:space="preserve">will </w:t>
+      </w:r>
+      <w:r>
+        <w:rPr>
+          <w:lang w:val="en-US"/>
+        </w:rPr>
+        <w:lastRenderedPageBreak/>
+        <w:t xml:space="preserve">be treated by </w:t>
+      </w:r>
+      <w:r>
+        <w:rPr>
+          <w:lang w:val="en-US"/>
+        </w:rPr>
+        <w:t xml:space="preserve">the </w:t>
+      </w:r>
+      <w:r>
+        <w:rPr>
+          <w:lang w:val="en-US"/>
+        </w:rPr>
+        <w:t>processing functions</w:t>
+      </w:r>
+      <w:r>
+        <w:rPr>
+          <w:lang w:val="en-US"/>
+        </w:rPr>
+        <w:t xml:space="preserve">. For </w:t>
+      </w:r>
+      <w:proofErr w:type="gramStart"/>
+      <w:r>
+        <w:rPr>
+          <w:lang w:val="en-US"/>
+        </w:rPr>
+        <w:t>example</w:t>
+      </w:r>
+      <w:proofErr w:type="gramEnd"/>
+      <w:r>
+        <w:rPr>
+          <w:lang w:val="en-US"/>
+        </w:rPr>
+        <w:t xml:space="preserve"> </w:t>
+      </w:r>
+      <w:r>
+        <w:rPr>
+          <w:lang w:val="en-US"/>
+        </w:rPr>
+        <w:t xml:space="preserve">the Intersect </w:t>
+      </w:r>
+      <w:r>
+        <w:rPr>
+          <w:lang w:val="en-US"/>
+        </w:rPr>
+        <w:t>as default will treat lines as infinite elements</w:t>
+      </w:r>
+      <w:r>
+        <w:rPr>
+          <w:lang w:val="en-US"/>
+        </w:rPr>
+        <w:t>:</w:t>
+      </w:r>
+    </w:p>
+    <w:p>
+      <w:pPr>
+        <w:pStyle w:val="ListParagraph"/>
+        <w:ind w:left="1416"/>
+        <w:rPr>
+          <w:lang w:val="en-US"/>
+        </w:rPr>
+      </w:pPr>
+      <w:proofErr w:type="spellStart"/>
+      <w:r>
+        <w:rPr>
+          <w:lang w:val="en-US"/>
+        </w:rPr>
+        <w:t>var</w:t>
+      </w:r>
+      <w:proofErr w:type="spellEnd"/>
+      <w:r>
+        <w:rPr>
+          <w:lang w:val="en-US"/>
+        </w:rPr>
+        <w:t xml:space="preserve"> p = </w:t>
+      </w:r>
+      <w:r>
+        <w:rPr>
+          <w:lang w:val="en-US"/>
+        </w:rPr>
+        <w:t>l</w:t>
+      </w:r>
+      <w:proofErr w:type="gramStart"/>
+      <w:r>
+        <w:rPr>
+          <w:lang w:val="en-US"/>
+        </w:rPr>
+        <w:t>1.Intersect</w:t>
+      </w:r>
+      <w:proofErr w:type="gramEnd"/>
+      <w:r>
+        <w:rPr>
+          <w:lang w:val="en-US"/>
+        </w:rPr>
+        <w:t>(</w:t>
+      </w:r>
+      <w:r>
+        <w:rPr>
+          <w:lang w:val="en-US"/>
+        </w:rPr>
+        <w:t>l</w:t>
+      </w:r>
+      <w:r>
+        <w:rPr>
+          <w:lang w:val="en-US"/>
+        </w:rPr>
+        <w:t>2</w:t>
+      </w:r>
+      <w:r>
+        <w:rPr>
+          <w:lang w:val="en-US"/>
+        </w:rPr>
+        <w:t>);</w:t>
+      </w:r>
+    </w:p>
+    <w:p>
+      <w:pPr>
+        <w:rPr>
+          <w:lang w:val="en-US"/>
+        </w:rPr>
+      </w:pPr>
+      <w:r>
+        <w:rPr>
+          <w:lang w:val="en-US"/>
+        </w:rPr>
+        <w:tab/>
+        <w:t>While another method will check if the intersection point is contained in either Line type treated as segments:</w:t>
+      </w:r>
+    </w:p>
+    <w:p>
+      <w:pPr>
+        <w:rPr>
+          <w:lang w:val="en-US"/>
+        </w:rPr>
+      </w:pPr>
+      <w:r>
+        <w:rPr>
+          <w:lang w:val="en-US"/>
+        </w:rPr>
+        <w:tab/>
+      </w:r>
+      <w:r>
+        <w:rPr>
+          <w:lang w:val="en-US"/>
+        </w:rPr>
+        <w:tab/>
+      </w:r>
+      <w:proofErr w:type="spellStart"/>
+      <w:r>
+        <w:rPr>
+          <w:lang w:val="en-US"/>
+        </w:rPr>
+        <w:t>var</w:t>
+      </w:r>
+      <w:proofErr w:type="spellEnd"/>
+      <w:r>
+        <w:rPr>
+          <w:lang w:val="en-US"/>
+        </w:rPr>
+        <w:t xml:space="preserve"> p = l</w:t>
+      </w:r>
+      <w:proofErr w:type="gramStart"/>
+      <w:r>
+        <w:rPr>
+          <w:lang w:val="en-US"/>
+        </w:rPr>
+        <w:t>1.SegmentIntersect</w:t>
+      </w:r>
+      <w:proofErr w:type="gramEnd"/>
+      <w:r>
+        <w:rPr>
+          <w:lang w:val="en-US"/>
+        </w:rPr>
+        <w:t>(l2);</w:t>
+      </w:r>
+    </w:p>
+    <w:p>
+      <w:pPr>
+        <w:pStyle w:val="ListParagraph"/>
+        <w:numPr>
+          <w:ilvl w:val="0"/>
+          <w:numId w:val="4"/>
+        </w:numPr>
+        <w:rPr>
+          <w:lang w:val="en-US"/>
+        </w:rPr>
+      </w:pPr>
+      <w:r>
+        <w:rPr>
+          <w:b/>
+          <w:lang w:val="en-US"/>
+        </w:rPr>
+        <w:t>Plane</w:t>
+      </w:r>
+      <w:r>
+        <w:rPr>
+          <w:lang w:val="en-US"/>
+        </w:rPr>
+        <w:t xml:space="preserve"> type is a triple of points (or vector) where we store in one the Origin, and in the other two the </w:t>
+      </w:r>
+      <w:proofErr w:type="spellStart"/>
+      <w:r>
+        <w:rPr>
+          <w:lang w:val="en-US"/>
+        </w:rPr>
+        <w:t>XAxis</w:t>
+      </w:r>
+      <w:proofErr w:type="spellEnd"/>
+      <w:r>
+        <w:rPr>
+          <w:lang w:val="en-US"/>
+        </w:rPr>
+        <w:t xml:space="preserve"> and </w:t>
+      </w:r>
+      <w:proofErr w:type="spellStart"/>
+      <w:r>
+        <w:rPr>
+          <w:lang w:val="en-US"/>
+        </w:rPr>
+        <w:t>YAxis</w:t>
+      </w:r>
+      <w:proofErr w:type="spellEnd"/>
+      <w:r>
+        <w:rPr>
+          <w:lang w:val="en-US"/>
+        </w:rPr>
+        <w:t xml:space="preserve"> directions respectively.</w:t>
+      </w:r>
+    </w:p>
+    <w:p>
+      <w:pPr>
+        <w:pStyle w:val="ListParagraph"/>
+        <w:numPr>
+          <w:ilvl w:val="0"/>
+          <w:numId w:val="4"/>
+        </w:numPr>
+        <w:rPr>
+          <w:lang w:val="en-US"/>
+        </w:rPr>
+      </w:pPr>
+      <w:r>
+        <w:rPr>
+          <w:lang w:val="en-US"/>
+        </w:rPr>
+        <w:t xml:space="preserve">A </w:t>
+      </w:r>
+      <w:r>
+        <w:rPr>
+          <w:lang w:val="en-US"/>
+        </w:rPr>
+        <w:t xml:space="preserve">3d </w:t>
+      </w:r>
+      <w:r>
+        <w:rPr>
+          <w:b/>
+          <w:lang w:val="en-US"/>
+        </w:rPr>
+        <w:t>coordinate syste</w:t>
+      </w:r>
+      <w:r>
+        <w:rPr>
+          <w:b/>
+          <w:lang w:val="en-US"/>
+        </w:rPr>
+        <w:t>m</w:t>
+      </w:r>
+      <w:r>
+        <w:rPr>
+          <w:lang w:val="en-US"/>
+        </w:rPr>
+        <w:t xml:space="preserve"> can be constructed in a way similar to the one used to build a plane with some considerations:</w:t>
+      </w:r>
+    </w:p>
+    <w:p>
+      <w:pPr>
+        <w:pStyle w:val="ListParagraph"/>
+        <w:numPr>
+          <w:ilvl w:val="1"/>
+          <w:numId w:val="4"/>
+        </w:numPr>
+        <w:rPr>
+          <w:lang w:val="en-US"/>
+        </w:rPr>
+      </w:pPr>
+      <w:r>
+        <w:rPr>
+          <w:lang w:val="en-US"/>
+        </w:rPr>
+        <w:t xml:space="preserve">to construct a 3d coordinate system we need at least one origin point O, and two </w:t>
+      </w:r>
+      <w:proofErr w:type="spellStart"/>
+      <w:r>
+        <w:rPr>
+          <w:lang w:val="en-US"/>
+        </w:rPr>
+        <w:t>non parallel</w:t>
+      </w:r>
+      <w:proofErr w:type="spellEnd"/>
+      <w:r>
+        <w:rPr>
+          <w:lang w:val="en-US"/>
+        </w:rPr>
+        <w:t xml:space="preserve"> direction vectors</w:t>
+      </w:r>
+    </w:p>
+    <w:p>
+      <w:pPr>
+        <w:pStyle w:val="ListParagraph"/>
+        <w:numPr>
+          <w:ilvl w:val="1"/>
+          <w:numId w:val="4"/>
+        </w:numPr>
+        <w:rPr>
+          <w:lang w:val="en-US"/>
+        </w:rPr>
+      </w:pPr>
+      <w:r>
+        <w:rPr>
+          <w:lang w:val="en-US"/>
+        </w:rPr>
+        <w:t xml:space="preserve">in the initialization process of the coordinate system the given </w:t>
+      </w:r>
+      <w:proofErr w:type="spellStart"/>
+      <w:r>
+        <w:rPr>
+          <w:lang w:val="en-US"/>
+        </w:rPr>
+        <w:t>vx</w:t>
+      </w:r>
+      <w:proofErr w:type="spellEnd"/>
+      <w:r>
+        <w:rPr>
+          <w:lang w:val="en-US"/>
+        </w:rPr>
+        <w:t xml:space="preserve">, </w:t>
+      </w:r>
+      <w:proofErr w:type="spellStart"/>
+      <w:r>
+        <w:rPr>
+          <w:lang w:val="en-US"/>
+        </w:rPr>
+        <w:t>vy</w:t>
+      </w:r>
+      <w:proofErr w:type="spellEnd"/>
+      <w:r>
+        <w:rPr>
+          <w:lang w:val="en-US"/>
+        </w:rPr>
+        <w:t xml:space="preserve"> plane vector will be </w:t>
+      </w:r>
+      <w:proofErr w:type="spellStart"/>
+      <w:r>
+        <w:rPr>
+          <w:lang w:val="en-US"/>
+        </w:rPr>
+        <w:t>ortho</w:t>
+      </w:r>
+      <w:proofErr w:type="spellEnd"/>
+      <w:r>
+        <w:rPr>
+          <w:lang w:val="en-US"/>
+        </w:rPr>
+        <w:t xml:space="preserve">-normalized in a way such that </w:t>
+      </w:r>
+      <w:proofErr w:type="spellStart"/>
+      <w:r>
+        <w:rPr>
+          <w:lang w:val="en-US"/>
+        </w:rPr>
+        <w:t>vx</w:t>
+      </w:r>
+      <w:proofErr w:type="spellEnd"/>
+      <w:r>
+        <w:rPr>
+          <w:lang w:val="en-US"/>
+        </w:rPr>
+        <w:t xml:space="preserve"> will be perpendicular to </w:t>
+      </w:r>
+      <w:proofErr w:type="spellStart"/>
+      <w:r>
+        <w:rPr>
+          <w:lang w:val="en-US"/>
+        </w:rPr>
+        <w:t>vy</w:t>
+      </w:r>
+      <w:proofErr w:type="spellEnd"/>
+      <w:r>
+        <w:rPr>
+          <w:lang w:val="en-US"/>
+        </w:rPr>
+        <w:t xml:space="preserve"> modifying eventually </w:t>
+      </w:r>
+      <w:proofErr w:type="spellStart"/>
+      <w:r>
+        <w:rPr>
+          <w:lang w:val="en-US"/>
+        </w:rPr>
+        <w:t>vy</w:t>
+      </w:r>
+      <w:proofErr w:type="spellEnd"/>
+      <w:r>
+        <w:rPr>
+          <w:lang w:val="en-US"/>
+        </w:rPr>
+        <w:t xml:space="preserve"> direction and a third base vector </w:t>
+      </w:r>
+      <w:proofErr w:type="spellStart"/>
+      <w:r>
+        <w:rPr>
+          <w:lang w:val="en-US"/>
+        </w:rPr>
+        <w:t>vz</w:t>
+      </w:r>
+      <w:proofErr w:type="spellEnd"/>
+      <w:r>
+        <w:rPr>
+          <w:lang w:val="en-US"/>
+        </w:rPr>
+        <w:t xml:space="preserve"> will be computed using the “right-hand” rule </w:t>
+      </w:r>
+      <w:proofErr w:type="gramStart"/>
+      <w:r>
+        <w:rPr>
+          <w:lang w:val="en-US"/>
+        </w:rPr>
+        <w:t xml:space="preserve">( </w:t>
+      </w:r>
+      <w:proofErr w:type="spellStart"/>
+      <w:r>
+        <w:rPr>
+          <w:lang w:val="en-US"/>
+        </w:rPr>
+        <w:t>vz</w:t>
+      </w:r>
+      <w:proofErr w:type="spellEnd"/>
+      <w:proofErr w:type="gramEnd"/>
+      <w:r>
+        <w:rPr>
+          <w:lang w:val="en-US"/>
+        </w:rPr>
+        <w:t xml:space="preserve"> = </w:t>
+      </w:r>
+      <w:proofErr w:type="spellStart"/>
+      <w:r>
+        <w:rPr>
+          <w:lang w:val="en-US"/>
+        </w:rPr>
+        <w:t>vx</w:t>
+      </w:r>
+      <w:proofErr w:type="spellEnd"/>
+      <w:r>
+        <w:rPr>
+          <w:lang w:val="en-US"/>
+        </w:rPr>
+        <w:t xml:space="preserve"> x </w:t>
+      </w:r>
+      <w:proofErr w:type="spellStart"/>
+      <w:r>
+        <w:rPr>
+          <w:lang w:val="en-US"/>
+        </w:rPr>
+        <w:t>vy</w:t>
+      </w:r>
+      <w:proofErr w:type="spellEnd"/>
+      <w:r>
+        <w:rPr>
+          <w:lang w:val="en-US"/>
+        </w:rPr>
+        <w:t xml:space="preserve"> )</w:t>
+      </w:r>
+    </w:p>
+    <w:p>
+      <w:pPr>
+        <w:pStyle w:val="ListParagraph"/>
+        <w:numPr>
+          <w:ilvl w:val="0"/>
+          <w:numId w:val="4"/>
+        </w:numPr>
+        <w:rPr>
+          <w:lang w:val="en-US"/>
+        </w:rPr>
+      </w:pPr>
+      <w:r>
+        <w:rPr>
+          <w:lang w:val="en-US"/>
+        </w:rPr>
+        <w:t xml:space="preserve">From this point of </w:t>
+      </w:r>
+      <w:proofErr w:type="gramStart"/>
+      <w:r>
+        <w:rPr>
+          <w:lang w:val="en-US"/>
+        </w:rPr>
+        <w:t>view</w:t>
+      </w:r>
+      <w:proofErr w:type="gramEnd"/>
+      <w:r>
+        <w:rPr>
+          <w:lang w:val="en-US"/>
+        </w:rPr>
+        <w:t xml:space="preserve"> the Plane3D will be merely a 3d coordinate system in order to increase the type polymorphism.</w:t>
+      </w:r>
+    </w:p>
+    <w:p>
+      <w:pPr>
+        <w:rPr>
+          <w:lang w:val="en-US"/>
+        </w:rPr>
+      </w:pPr>
       <w:bookmarkStart w:id="0" w:name="_GoBack"/>
       <w:bookmarkEnd w:id="0"/>
     </w:p>
@@ -1732,7 +3297,7 @@
         <w:rFonts w:ascii="Calibri" w:eastAsiaTheme="minorEastAsia" w:hAnsi="Calibri" w:cstheme="minorBidi" w:hint="default"/>
       </w:rPr>
     </w:lvl>
-    <w:lvl w:ilvl="1" w:tplc="04100003" w:tentative="1">
+    <w:lvl w:ilvl="1" w:tplc="04100003">
       <w:start w:val="1"/>
       <w:numFmt w:val="bullet"/>
       <w:lvlText w:val="o"/>
@@ -1830,6 +3395,231 @@
     </w:lvl>
   </w:abstractNum>
   <w:abstractNum w:abstractNumId="1" w15:restartNumberingAfterBreak="0">
+    <w:nsid w:val="10356559"/>
+    <w:multiLevelType w:val="hybridMultilevel"/>
+    <w:tmpl w:val="FACC1300"/>
+    <w:lvl w:ilvl="0" w:tplc="01CEB7E2">
+      <w:numFmt w:val="bullet"/>
+      <w:lvlText w:val="-"/>
+      <w:lvlJc w:val="left"/>
+      <w:pPr>
+        <w:ind w:left="720" w:hanging="360"/>
+      </w:pPr>
+      <w:rPr>
+        <w:rFonts w:ascii="Calibri" w:eastAsiaTheme="minorEastAsia" w:hAnsi="Calibri" w:cstheme="minorBidi" w:hint="default"/>
+      </w:rPr>
+    </w:lvl>
+    <w:lvl w:ilvl="1" w:tplc="04100003">
+      <w:start w:val="1"/>
+      <w:numFmt w:val="bullet"/>
+      <w:lvlText w:val="o"/>
+      <w:lvlJc w:val="left"/>
+      <w:pPr>
+        <w:ind w:left="1440" w:hanging="360"/>
+      </w:pPr>
+      <w:rPr>
+        <w:rFonts w:ascii="Courier New" w:hAnsi="Courier New" w:cs="Courier New" w:hint="default"/>
+      </w:rPr>
+    </w:lvl>
+    <w:lvl w:ilvl="2" w:tplc="04100005" w:tentative="1">
+      <w:start w:val="1"/>
+      <w:numFmt w:val="bullet"/>
+      <w:lvlText w:val=""/>
+      <w:lvlJc w:val="left"/>
+      <w:pPr>
+        <w:ind w:left="2160" w:hanging="360"/>
+      </w:pPr>
+      <w:rPr>
+        <w:rFonts w:ascii="Wingdings" w:hAnsi="Wingdings" w:hint="default"/>
+      </w:rPr>
+    </w:lvl>
+    <w:lvl w:ilvl="3" w:tplc="04100001" w:tentative="1">
+      <w:start w:val="1"/>
+      <w:numFmt w:val="bullet"/>
+      <w:lvlText w:val=""/>
+      <w:lvlJc w:val="left"/>
+      <w:pPr>
+        <w:ind w:left="2880" w:hanging="360"/>
+      </w:pPr>
+      <w:rPr>
+        <w:rFonts w:ascii="Symbol" w:hAnsi="Symbol" w:hint="default"/>
+      </w:rPr>
+    </w:lvl>
+    <w:lvl w:ilvl="4" w:tplc="04100003" w:tentative="1">
+      <w:start w:val="1"/>
+      <w:numFmt w:val="bullet"/>
+      <w:lvlText w:val="o"/>
+      <w:lvlJc w:val="left"/>
+      <w:pPr>
+        <w:ind w:left="3600" w:hanging="360"/>
+      </w:pPr>
+      <w:rPr>
+        <w:rFonts w:ascii="Courier New" w:hAnsi="Courier New" w:cs="Courier New" w:hint="default"/>
+      </w:rPr>
+    </w:lvl>
+    <w:lvl w:ilvl="5" w:tplc="04100005" w:tentative="1">
+      <w:start w:val="1"/>
+      <w:numFmt w:val="bullet"/>
+      <w:lvlText w:val=""/>
+      <w:lvlJc w:val="left"/>
+      <w:pPr>
+        <w:ind w:left="4320" w:hanging="360"/>
+      </w:pPr>
+      <w:rPr>
+        <w:rFonts w:ascii="Wingdings" w:hAnsi="Wingdings" w:hint="default"/>
+      </w:rPr>
+    </w:lvl>
+    <w:lvl w:ilvl="6" w:tplc="04100001" w:tentative="1">
+      <w:start w:val="1"/>
+      <w:numFmt w:val="bullet"/>
+      <w:lvlText w:val=""/>
+      <w:lvlJc w:val="left"/>
+      <w:pPr>
+        <w:ind w:left="5040" w:hanging="360"/>
+      </w:pPr>
+      <w:rPr>
+        <w:rFonts w:ascii="Symbol" w:hAnsi="Symbol" w:hint="default"/>
+      </w:rPr>
+    </w:lvl>
+    <w:lvl w:ilvl="7" w:tplc="04100003" w:tentative="1">
+      <w:start w:val="1"/>
+      <w:numFmt w:val="bullet"/>
+      <w:lvlText w:val="o"/>
+      <w:lvlJc w:val="left"/>
+      <w:pPr>
+        <w:ind w:left="5760" w:hanging="360"/>
+      </w:pPr>
+      <w:rPr>
+        <w:rFonts w:ascii="Courier New" w:hAnsi="Courier New" w:cs="Courier New" w:hint="default"/>
+      </w:rPr>
+    </w:lvl>
+    <w:lvl w:ilvl="8" w:tplc="04100005" w:tentative="1">
+      <w:start w:val="1"/>
+      <w:numFmt w:val="bullet"/>
+      <w:lvlText w:val=""/>
+      <w:lvlJc w:val="left"/>
+      <w:pPr>
+        <w:ind w:left="6480" w:hanging="360"/>
+      </w:pPr>
+      <w:rPr>
+        <w:rFonts w:ascii="Wingdings" w:hAnsi="Wingdings" w:hint="default"/>
+      </w:rPr>
+    </w:lvl>
+  </w:abstractNum>
+  <w:abstractNum w:abstractNumId="2" w15:restartNumberingAfterBreak="0">
+    <w:nsid w:val="523B7363"/>
+    <w:multiLevelType w:val="hybridMultilevel"/>
+    <w:tmpl w:val="ECB8F3B2"/>
+    <w:lvl w:ilvl="0" w:tplc="04100001">
+      <w:start w:val="1"/>
+      <w:numFmt w:val="bullet"/>
+      <w:lvlText w:val=""/>
+      <w:lvlJc w:val="left"/>
+      <w:pPr>
+        <w:ind w:left="720" w:hanging="360"/>
+      </w:pPr>
+      <w:rPr>
+        <w:rFonts w:ascii="Symbol" w:hAnsi="Symbol" w:hint="default"/>
+      </w:rPr>
+    </w:lvl>
+    <w:lvl w:ilvl="1" w:tplc="04100003" w:tentative="1">
+      <w:start w:val="1"/>
+      <w:numFmt w:val="bullet"/>
+      <w:lvlText w:val="o"/>
+      <w:lvlJc w:val="left"/>
+      <w:pPr>
+        <w:ind w:left="1440" w:hanging="360"/>
+      </w:pPr>
+      <w:rPr>
+        <w:rFonts w:ascii="Courier New" w:hAnsi="Courier New" w:cs="Courier New" w:hint="default"/>
+      </w:rPr>
+    </w:lvl>
+    <w:lvl w:ilvl="2" w:tplc="04100005" w:tentative="1">
+      <w:start w:val="1"/>
+      <w:numFmt w:val="bullet"/>
+      <w:lvlText w:val=""/>
+      <w:lvlJc w:val="left"/>
+      <w:pPr>
+        <w:ind w:left="2160" w:hanging="360"/>
+      </w:pPr>
+      <w:rPr>
+        <w:rFonts w:ascii="Wingdings" w:hAnsi="Wingdings" w:hint="default"/>
+      </w:rPr>
+    </w:lvl>
+    <w:lvl w:ilvl="3" w:tplc="04100001" w:tentative="1">
+      <w:start w:val="1"/>
+      <w:numFmt w:val="bullet"/>
+      <w:lvlText w:val=""/>
+      <w:lvlJc w:val="left"/>
+      <w:pPr>
+        <w:ind w:left="2880" w:hanging="360"/>
+      </w:pPr>
+      <w:rPr>
+        <w:rFonts w:ascii="Symbol" w:hAnsi="Symbol" w:hint="default"/>
+      </w:rPr>
+    </w:lvl>
+    <w:lvl w:ilvl="4" w:tplc="04100003" w:tentative="1">
+      <w:start w:val="1"/>
+      <w:numFmt w:val="bullet"/>
+      <w:lvlText w:val="o"/>
+      <w:lvlJc w:val="left"/>
+      <w:pPr>
+        <w:ind w:left="3600" w:hanging="360"/>
+      </w:pPr>
+      <w:rPr>
+        <w:rFonts w:ascii="Courier New" w:hAnsi="Courier New" w:cs="Courier New" w:hint="default"/>
+      </w:rPr>
+    </w:lvl>
+    <w:lvl w:ilvl="5" w:tplc="04100005" w:tentative="1">
+      <w:start w:val="1"/>
+      <w:numFmt w:val="bullet"/>
+      <w:lvlText w:val=""/>
+      <w:lvlJc w:val="left"/>
+      <w:pPr>
+        <w:ind w:left="4320" w:hanging="360"/>
+      </w:pPr>
+      <w:rPr>
+        <w:rFonts w:ascii="Wingdings" w:hAnsi="Wingdings" w:hint="default"/>
+      </w:rPr>
+    </w:lvl>
+    <w:lvl w:ilvl="6" w:tplc="04100001" w:tentative="1">
+      <w:start w:val="1"/>
+      <w:numFmt w:val="bullet"/>
+      <w:lvlText w:val=""/>
+      <w:lvlJc w:val="left"/>
+      <w:pPr>
+        <w:ind w:left="5040" w:hanging="360"/>
+      </w:pPr>
+      <w:rPr>
+        <w:rFonts w:ascii="Symbol" w:hAnsi="Symbol" w:hint="default"/>
+      </w:rPr>
+    </w:lvl>
+    <w:lvl w:ilvl="7" w:tplc="04100003" w:tentative="1">
+      <w:start w:val="1"/>
+      <w:numFmt w:val="bullet"/>
+      <w:lvlText w:val="o"/>
+      <w:lvlJc w:val="left"/>
+      <w:pPr>
+        <w:ind w:left="5760" w:hanging="360"/>
+      </w:pPr>
+      <w:rPr>
+        <w:rFonts w:ascii="Courier New" w:hAnsi="Courier New" w:cs="Courier New" w:hint="default"/>
+      </w:rPr>
+    </w:lvl>
+    <w:lvl w:ilvl="8" w:tplc="04100005" w:tentative="1">
+      <w:start w:val="1"/>
+      <w:numFmt w:val="bullet"/>
+      <w:lvlText w:val=""/>
+      <w:lvlJc w:val="left"/>
+      <w:pPr>
+        <w:ind w:left="6480" w:hanging="360"/>
+      </w:pPr>
+      <w:rPr>
+        <w:rFonts w:ascii="Wingdings" w:hAnsi="Wingdings" w:hint="default"/>
+      </w:rPr>
+    </w:lvl>
+  </w:abstractNum>
+  <w:abstractNum w:abstractNumId="3" w15:restartNumberingAfterBreak="0">
     <w:nsid w:val="7ECB1153"/>
     <w:multiLevelType w:val="hybridMultilevel"/>
     <w:tmpl w:val="8A823DF8"/>
@@ -1943,10 +3733,16 @@
     </w:lvl>
   </w:abstractNum>
   <w:num w:numId="1">
-    <w:abstractNumId w:val="1"/>
+    <w:abstractNumId w:val="3"/>
   </w:num>
   <w:num w:numId="2">
     <w:abstractNumId w:val="0"/>
+  </w:num>
+  <w:num w:numId="3">
+    <w:abstractNumId w:val="2"/>
+  </w:num>
+  <w:num w:numId="4">
+    <w:abstractNumId w:val="1"/>
   </w:num>
 </w:numbering>
 </file>
@@ -2981,6 +4777,17 @@
       <w:contextualSpacing/>
     </w:pPr>
   </w:style>
+  <w:style w:type="character" w:styleId="Hyperlink">
+    <w:name w:val="Hyperlink"/>
+    <w:basedOn w:val="DefaultParagraphFont"/>
+    <w:uiPriority w:val="99"/>
+    <w:unhideWhenUsed/>
+    <w:rsid w:val="009E03BB"/>
+    <w:rPr>
+      <w:color w:val="0563C1" w:themeColor="hyperlink"/>
+      <w:u w:val="single"/>
+    </w:rPr>
+  </w:style>
 </w:styles>
 </file>
 

</xml_diff>